<commit_message>
Update Casi d'Uso eccezionali Alessio.docx
</commit_message>
<xml_diff>
--- a/Working Directory/Casi d'Uso eccezionali Alessio.docx
+++ b/Working Directory/Casi d'Uso eccezionali Alessio.docx
@@ -1075,10 +1075,7 @@
               <w:spacing w:line="240" w:lineRule="auto"/>
             </w:pPr>
             <w:r>
-              <w:t>UC3</w:t>
-            </w:r>
-            <w:r>
-              <w:t>5</w:t>
+              <w:t>UC35</w:t>
             </w:r>
           </w:p>
         </w:tc>
@@ -1580,10 +1577,7 @@
               <w:spacing w:line="240" w:lineRule="auto"/>
             </w:pPr>
             <w:r>
-              <w:t>UC3</w:t>
-            </w:r>
-            <w:r>
-              <w:t>6</w:t>
+              <w:t>UC36</w:t>
             </w:r>
           </w:p>
         </w:tc>
@@ -1690,7 +1684,10 @@
               <w:spacing w:line="240" w:lineRule="auto"/>
             </w:pPr>
             <w:r>
-              <w:t>Nuovo utente</w:t>
+              <w:t>U</w:t>
+            </w:r>
+            <w:r>
+              <w:t>tente</w:t>
             </w:r>
           </w:p>
         </w:tc>
@@ -2087,10 +2084,7 @@
               <w:spacing w:line="240" w:lineRule="auto"/>
             </w:pPr>
             <w:r>
-              <w:t>UC3</w:t>
-            </w:r>
-            <w:r>
-              <w:t>7</w:t>
+              <w:t>UC37</w:t>
             </w:r>
           </w:p>
         </w:tc>
@@ -2194,7 +2188,10 @@
               <w:spacing w:line="240" w:lineRule="auto"/>
             </w:pPr>
             <w:r>
-              <w:t>Nuovo utente</w:t>
+              <w:t>U</w:t>
+            </w:r>
+            <w:r>
+              <w:t>tente</w:t>
             </w:r>
           </w:p>
         </w:tc>
@@ -2259,13 +2256,7 @@
               <w:spacing w:line="240" w:lineRule="auto"/>
             </w:pPr>
             <w:r>
-              <w:t xml:space="preserve">1)L’utente </w:t>
-            </w:r>
-            <w:r>
-              <w:t>commette un errore durante la digitazione della città</w:t>
-            </w:r>
-            <w:r>
-              <w:t xml:space="preserve"> </w:t>
+              <w:t xml:space="preserve">1)L’utente commette un errore durante la digitazione della città </w:t>
             </w:r>
           </w:p>
           <w:p>
@@ -2452,10 +2443,7 @@
               <w:spacing w:line="240" w:lineRule="auto"/>
             </w:pPr>
             <w:r>
-              <w:t>Errore nella sottomissione del</w:t>
-            </w:r>
-            <w:r>
-              <w:t>la città</w:t>
+              <w:t>Errore nella sottomissione della città</w:t>
             </w:r>
           </w:p>
         </w:tc>
@@ -2597,10 +2585,7 @@
               <w:spacing w:line="240" w:lineRule="auto"/>
             </w:pPr>
             <w:r>
-              <w:t>UC3</w:t>
-            </w:r>
-            <w:r>
-              <w:t>8</w:t>
+              <w:t>UC38</w:t>
             </w:r>
           </w:p>
         </w:tc>
@@ -2707,7 +2692,10 @@
               <w:spacing w:line="240" w:lineRule="auto"/>
             </w:pPr>
             <w:r>
-              <w:t>Nuovo utente</w:t>
+              <w:t>U</w:t>
+            </w:r>
+            <w:r>
+              <w:t>tente</w:t>
             </w:r>
           </w:p>
         </w:tc>
@@ -3112,10 +3100,7 @@
               <w:spacing w:line="240" w:lineRule="auto"/>
             </w:pPr>
             <w:r>
-              <w:t>UC3</w:t>
-            </w:r>
-            <w:r>
-              <w:t>9</w:t>
+              <w:t>UC39</w:t>
             </w:r>
           </w:p>
         </w:tc>
@@ -3219,7 +3204,10 @@
               <w:spacing w:line="240" w:lineRule="auto"/>
             </w:pPr>
             <w:r>
-              <w:t>Nuovo utente</w:t>
+              <w:t>U</w:t>
+            </w:r>
+            <w:r>
+              <w:t>tente</w:t>
             </w:r>
           </w:p>
         </w:tc>
@@ -3284,10 +3272,7 @@
               <w:spacing w:line="240" w:lineRule="auto"/>
             </w:pPr>
             <w:r>
-              <w:t xml:space="preserve">1)L’utente inserisce un </w:t>
-            </w:r>
-            <w:r>
-              <w:t>CAP non valido</w:t>
+              <w:t>1)L’utente inserisce un CAP non valido</w:t>
             </w:r>
           </w:p>
           <w:p>
@@ -3373,10 +3358,7 @@
               <w:spacing w:line="240" w:lineRule="auto"/>
             </w:pPr>
             <w:r>
-              <w:t>2) Il sistema colora il bordo del form di rosso</w:t>
-            </w:r>
-            <w:r>
-              <w:t xml:space="preserve"> e mostra il messaggio “CAP non valido”</w:t>
+              <w:t>2) Il sistema colora il bordo del form di rosso e mostra il messaggio “CAP non valido”</w:t>
             </w:r>
           </w:p>
           <w:p>
@@ -3477,10 +3459,7 @@
               <w:spacing w:line="240" w:lineRule="auto"/>
             </w:pPr>
             <w:r>
-              <w:t xml:space="preserve">Errore nella sottomissione del </w:t>
-            </w:r>
-            <w:r>
-              <w:t>CAP</w:t>
+              <w:t>Errore nella sottomissione del CAP</w:t>
             </w:r>
           </w:p>
         </w:tc>
@@ -3620,10 +3599,7 @@
               <w:spacing w:line="240" w:lineRule="auto"/>
             </w:pPr>
             <w:r>
-              <w:t>UC</w:t>
-            </w:r>
-            <w:r>
-              <w:t>40</w:t>
+              <w:t>UC40</w:t>
             </w:r>
           </w:p>
         </w:tc>
@@ -3727,7 +3703,10 @@
               <w:spacing w:line="240" w:lineRule="auto"/>
             </w:pPr>
             <w:r>
-              <w:t>Nuovo utente</w:t>
+              <w:t>U</w:t>
+            </w:r>
+            <w:r>
+              <w:t>tente</w:t>
             </w:r>
           </w:p>
         </w:tc>
@@ -3878,10 +3857,7 @@
               <w:spacing w:line="240" w:lineRule="auto"/>
             </w:pPr>
             <w:r>
-              <w:t>2) Il sistema colora il bordo del form di rosso</w:t>
-            </w:r>
-            <w:r>
-              <w:t xml:space="preserve"> e mostra il messaggio “Formato e-mail non valido”</w:t>
+              <w:t>2) Il sistema colora il bordo del form di rosso e mostra il messaggio “Formato e-mail non valido”</w:t>
             </w:r>
           </w:p>
           <w:p>
@@ -4121,10 +4097,7 @@
               <w:spacing w:line="240" w:lineRule="auto"/>
             </w:pPr>
             <w:r>
-              <w:t>UC</w:t>
-            </w:r>
-            <w:r>
-              <w:t>41</w:t>
+              <w:t>UC41</w:t>
             </w:r>
           </w:p>
         </w:tc>
@@ -4228,7 +4201,10 @@
               <w:spacing w:line="240" w:lineRule="auto"/>
             </w:pPr>
             <w:r>
-              <w:t>Nuovo utente</w:t>
+              <w:t>U</w:t>
+            </w:r>
+            <w:r>
+              <w:t>tente</w:t>
             </w:r>
           </w:p>
         </w:tc>
@@ -4293,10 +4269,7 @@
               <w:spacing w:line="240" w:lineRule="auto"/>
             </w:pPr>
             <w:r>
-              <w:t>1)L’utente inserisce un</w:t>
-            </w:r>
-            <w:r>
-              <w:t>a password troppo corta</w:t>
+              <w:t>1)L’utente inserisce una password troppo corta</w:t>
             </w:r>
           </w:p>
           <w:p>
@@ -4382,10 +4355,7 @@
               <w:spacing w:line="240" w:lineRule="auto"/>
             </w:pPr>
             <w:r>
-              <w:t>2) Il sistema colora il bordo del form di rosso</w:t>
-            </w:r>
-            <w:r>
-              <w:t xml:space="preserve"> e mostra un messaggio indicando all’utente la lunghe</w:t>
+              <w:t>2) Il sistema colora il bordo del form di rosso e mostra un messaggio indicando all’utente la lunghe</w:t>
             </w:r>
             <w:r>
               <w:t>z</w:t>
@@ -4631,10 +4601,7 @@
               <w:spacing w:line="240" w:lineRule="auto"/>
             </w:pPr>
             <w:r>
-              <w:t>UC</w:t>
-            </w:r>
-            <w:r>
-              <w:t>42</w:t>
+              <w:t>UC42</w:t>
             </w:r>
           </w:p>
         </w:tc>
@@ -4738,7 +4705,12 @@
               <w:spacing w:line="240" w:lineRule="auto"/>
             </w:pPr>
             <w:r>
-              <w:t>Nuovo utente</w:t>
+              <w:t>U</w:t>
+            </w:r>
+            <w:bookmarkStart w:id="0" w:name="_GoBack"/>
+            <w:bookmarkEnd w:id="0"/>
+            <w:r>
+              <w:t>tente</w:t>
             </w:r>
           </w:p>
         </w:tc>
@@ -4803,10 +4775,7 @@
               <w:spacing w:line="240" w:lineRule="auto"/>
             </w:pPr>
             <w:r>
-              <w:t xml:space="preserve">1)L’utente inserisce un </w:t>
-            </w:r>
-            <w:r>
-              <w:t>numero di telefono non valido</w:t>
+              <w:t>1)L’utente inserisce un numero di telefono non valido</w:t>
             </w:r>
           </w:p>
           <w:p>
@@ -4892,10 +4861,7 @@
               <w:spacing w:line="240" w:lineRule="auto"/>
             </w:pPr>
             <w:r>
-              <w:t>2) Il sistema colora il bordo del form di rosso</w:t>
-            </w:r>
-            <w:r>
-              <w:t xml:space="preserve"> e mostra un messaggio all’utente “Formato numero di telefono non valido”</w:t>
+              <w:t>2) Il sistema colora il bordo del form di rosso e mostra un messaggio all’utente “Formato numero di telefono non valido”</w:t>
             </w:r>
           </w:p>
           <w:p>
@@ -4996,10 +4962,7 @@
               <w:spacing w:line="240" w:lineRule="auto"/>
             </w:pPr>
             <w:r>
-              <w:t>Errore nell</w:t>
-            </w:r>
-            <w:r>
-              <w:t>’inserimento del numero di telefono</w:t>
+              <w:t>Errore nell’inserimento del numero di telefono</w:t>
             </w:r>
           </w:p>
         </w:tc>
@@ -5053,8 +5016,6 @@
             <w:r>
               <w:t>Il sistema accetta il numero di telefono</w:t>
             </w:r>
-            <w:bookmarkStart w:id="0" w:name="_GoBack"/>
-            <w:bookmarkEnd w:id="0"/>
           </w:p>
         </w:tc>
       </w:tr>
@@ -5834,7 +5795,7 @@
 </file>
 
 <file path=customXml/itemProps1.xml><?xml version="1.0" encoding="utf-8"?>
-<ds:datastoreItem xmlns:ds="http://schemas.openxmlformats.org/officeDocument/2006/customXml" ds:itemID="{D591B44E-4831-4AF5-80BB-564E6BD155E9}">
+<ds:datastoreItem xmlns:ds="http://schemas.openxmlformats.org/officeDocument/2006/customXml" ds:itemID="{79B2EB62-039E-40CB-BDED-61334E52500A}">
   <ds:schemaRefs>
     <ds:schemaRef ds:uri="http://schemas.openxmlformats.org/officeDocument/2006/bibliography"/>
   </ds:schemaRefs>

</xml_diff>